<commit_message>
Ajustes finais para entrega
</commit_message>
<xml_diff>
--- a/Documento_LIMA.docx
+++ b/Documento_LIMA.docx
@@ -1987,13 +1987,13 @@
               </wp:anchor>
             </w:drawing>
           </mc:Choice>
-          <mc:Fallback xmlns:w16sdtfl="http://schemas.microsoft.com/office/word/2024/wordml/sdtformatlock" xmlns:w16sdtdh="http://schemas.microsoft.com/office/word/2020/wordml/sdtdatahash" xmlns:w16du="http://schemas.microsoft.com/office/word/2023/wordml/word16du" xmlns:w16="http://schemas.microsoft.com/office/word/2018/wordml" xmlns:w16cex="http://schemas.microsoft.com/office/word/2018/wordml/cex" xmlns:oel="http://schemas.microsoft.com/office/2019/extlst">
+          <mc:Fallback>
             <w:pict>
               <v:shapetype w14:anchorId="0F428FF4" id="_x0000_t202" coordsize="21600,21600" o:spt="202" path="m,l,21600r21600,l21600,xe">
                 <v:stroke joinstyle="miter"/>
                 <v:path gradientshapeok="t" o:connecttype="rect"/>
               </v:shapetype>
-              <v:shape id="Caixa de Texto 1" o:spid="_x0000_s1026" type="#_x0000_t202" style="position:absolute;left:0;text-align:left;margin-left:0;margin-top:12.35pt;width:309pt;height:64.5pt;z-index:251660288;visibility:visible;mso-wrap-style:square;mso-width-percent:0;mso-height-percent:0;mso-wrap-distance-left:9pt;mso-wrap-distance-top:0;mso-wrap-distance-right:9pt;mso-wrap-distance-bottom:0;mso-position-horizontal:left;mso-position-horizontal-relative:margin;mso-position-vertical:absolute;mso-position-vertical-relative:text;mso-width-percent:0;mso-height-percent:0;mso-width-relative:margin;mso-height-relative:margin;v-text-anchor:top" o:gfxdata="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" filled="f" strokeweight=".5pt">
+              <v:shape id="Caixa de Texto 1" o:spid="_x0000_s1026" type="#_x0000_t202" style="position:absolute;left:0;text-align:left;margin-left:0;margin-top:12.35pt;width:309pt;height:64.5pt;z-index:251660288;visibility:visible;mso-wrap-style:square;mso-width-percent:0;mso-height-percent:0;mso-wrap-distance-left:9pt;mso-wrap-distance-top:0;mso-wrap-distance-right:9pt;mso-wrap-distance-bottom:0;mso-position-horizontal:left;mso-position-horizontal-relative:margin;mso-position-vertical:absolute;mso-position-vertical-relative:text;mso-width-percent:0;mso-height-percent:0;mso-width-relative:margin;mso-height-relative:margin;v-text-anchor:top" o:gfxdata="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" filled="f" strokeweight=".5pt">
                 <v:textbox>
                   <w:txbxContent>
                     <w:p>
@@ -2126,9 +2126,9 @@
               </wp:anchor>
             </w:drawing>
           </mc:Choice>
-          <mc:Fallback xmlns:w16sdtfl="http://schemas.microsoft.com/office/word/2024/wordml/sdtformatlock" xmlns:w16sdtdh="http://schemas.microsoft.com/office/word/2020/wordml/sdtdatahash" xmlns:w16du="http://schemas.microsoft.com/office/word/2023/wordml/word16du" xmlns:w16="http://schemas.microsoft.com/office/word/2018/wordml" xmlns:w16cex="http://schemas.microsoft.com/office/word/2018/wordml/cex" xmlns:oel="http://schemas.microsoft.com/office/2019/extlst">
+          <mc:Fallback>
             <w:pict>
-              <v:shape w14:anchorId="435B4B99" id="Caixa de Texto 2" o:spid="_x0000_s1027" type="#_x0000_t202" style="position:absolute;left:0;text-align:left;margin-left:184.2pt;margin-top:216.35pt;width:291pt;height:63.75pt;z-index:251662336;visibility:visible;mso-wrap-style:square;mso-width-percent:0;mso-height-percent:0;mso-wrap-distance-left:9pt;mso-wrap-distance-top:0;mso-wrap-distance-right:9pt;mso-wrap-distance-bottom:0;mso-position-horizontal:absolute;mso-position-horizontal-relative:text;mso-position-vertical:absolute;mso-position-vertical-relative:text;mso-width-percent:0;mso-height-percent:0;mso-width-relative:margin;mso-height-relative:margin;v-text-anchor:top" o:gfxdata="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" fillcolor="white [3201]" strokeweight=".5pt">
+              <v:shape w14:anchorId="435B4B99" id="Caixa de Texto 2" o:spid="_x0000_s1027" type="#_x0000_t202" style="position:absolute;left:0;text-align:left;margin-left:184.2pt;margin-top:216.35pt;width:291pt;height:63.75pt;z-index:251662336;visibility:visible;mso-wrap-style:square;mso-width-percent:0;mso-height-percent:0;mso-wrap-distance-left:9pt;mso-wrap-distance-top:0;mso-wrap-distance-right:9pt;mso-wrap-distance-bottom:0;mso-position-horizontal:absolute;mso-position-horizontal-relative:text;mso-position-vertical:absolute;mso-position-vertical-relative:text;mso-width-percent:0;mso-height-percent:0;mso-width-relative:margin;mso-height-relative:margin;v-text-anchor:top" o:gfxdata="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" fillcolor="white [3201]" strokeweight=".5pt">
                 <v:textbox>
                   <w:txbxContent>
                     <w:p>
@@ -2960,6 +2960,9 @@
     </w:p>
     <w:p>
       <w:r>
+        <w:rPr>
+          <w:noProof/>
+        </w:rPr>
         <w:drawing>
           <wp:inline distT="0" distB="0" distL="0" distR="0" wp14:anchorId="204C6398" wp14:editId="1EE48F17">
             <wp:extent cx="5697416" cy="1836386"/>
@@ -2999,6 +3002,9 @@
     </w:p>
     <w:p>
       <w:r>
+        <w:rPr>
+          <w:noProof/>
+        </w:rPr>
         <w:drawing>
           <wp:anchor distT="0" distB="0" distL="114300" distR="114300" simplePos="0" relativeHeight="251672576" behindDoc="1" locked="0" layoutInCell="1" allowOverlap="1" wp14:anchorId="658E9141" wp14:editId="349DD467">
             <wp:simplePos x="0" y="0"/>
@@ -3072,6 +3078,9 @@
         </w:rPr>
       </w:pPr>
       <w:r>
+        <w:rPr>
+          <w:noProof/>
+        </w:rPr>
         <w:drawing>
           <wp:anchor distT="0" distB="0" distL="114300" distR="114300" simplePos="0" relativeHeight="251673600" behindDoc="1" locked="0" layoutInCell="1" allowOverlap="1" wp14:anchorId="6207CD04" wp14:editId="3E417716">
             <wp:simplePos x="0" y="0"/>
@@ -3564,24 +3573,10 @@
       </w:r>
     </w:p>
     <w:p/>
-    <w:p>
-      <w:bookmarkStart w:id="1" w:name="_GoBack"/>
-    </w:p>
-    <w:bookmarkEnd w:id="1"/>
     <w:p/>
     <w:p/>
     <w:p/>
     <w:p/>
-    <w:p/>
-    <w:p/>
-    <w:p/>
-    <w:p/>
-    <w:p/>
-    <w:p/>
-    <w:p/>
-    <w:p/>
-    <w:p/>
-    <w:p/>
     <w:p>
       <w:pPr>
         <w:pStyle w:val="Ttulo2"/>
@@ -3623,6 +3618,46 @@
           <w:color w:val="1F4E79" w:themeColor="accent5" w:themeShade="80"/>
         </w:rPr>
       </w:pPr>
+    </w:p>
+    <w:p>
+      <w:pPr>
+        <w:jc w:val="both"/>
+        <w:rPr>
+          <w:b/>
+          <w:bCs/>
+          <w:color w:val="1F4E79" w:themeColor="accent5" w:themeShade="80"/>
+        </w:rPr>
+      </w:pPr>
+    </w:p>
+    <w:p>
+      <w:pPr>
+        <w:jc w:val="both"/>
+        <w:rPr>
+          <w:b/>
+          <w:bCs/>
+          <w:color w:val="1F4E79" w:themeColor="accent5" w:themeShade="80"/>
+        </w:rPr>
+      </w:pPr>
+    </w:p>
+    <w:p>
+      <w:pPr>
+        <w:jc w:val="both"/>
+        <w:rPr>
+          <w:b/>
+          <w:bCs/>
+          <w:color w:val="1F4E79" w:themeColor="accent5" w:themeShade="80"/>
+        </w:rPr>
+      </w:pPr>
+    </w:p>
+    <w:p>
+      <w:pPr>
+        <w:jc w:val="both"/>
+        <w:rPr>
+          <w:b/>
+          <w:bCs/>
+          <w:color w:val="1F4E79" w:themeColor="accent5" w:themeShade="80"/>
+        </w:rPr>
+      </w:pPr>
       <w:r>
         <w:rPr>
           <w:b/>
@@ -3631,9 +3666,17 @@
           <w:color w:val="1F4E79" w:themeColor="accent5" w:themeShade="80"/>
         </w:rPr>
         <w:drawing>
-          <wp:inline distT="0" distB="0" distL="0" distR="0" wp14:anchorId="285E2891" wp14:editId="22585908">
-            <wp:extent cx="8107179" cy="5224856"/>
-            <wp:effectExtent l="0" t="6667" r="1587" b="1588"/>
+          <wp:anchor distT="0" distB="0" distL="114300" distR="114300" simplePos="0" relativeHeight="251674624" behindDoc="1" locked="0" layoutInCell="1" allowOverlap="1" wp14:anchorId="285E2891" wp14:editId="72756C5D">
+            <wp:simplePos x="0" y="0"/>
+            <wp:positionH relativeFrom="margin">
+              <wp:posOffset>-1385380</wp:posOffset>
+            </wp:positionH>
+            <wp:positionV relativeFrom="paragraph">
+              <wp:posOffset>208726</wp:posOffset>
+            </wp:positionV>
+            <wp:extent cx="7955069" cy="5126826"/>
+            <wp:effectExtent l="4445" t="0" r="0" b="0"/>
+            <wp:wrapNone/>
             <wp:docPr id="320934195" name="Imagem 3" descr="Linha do tempo&#10;&#10;O conteúdo gerado por IA pode estar incorreto."/>
             <wp:cNvGraphicFramePr>
               <a:graphicFrameLocks xmlns:a="http://schemas.openxmlformats.org/drawingml/2006/main" noChangeAspect="1"/>
@@ -3661,7 +3704,7 @@
                   <pic:spPr bwMode="auto">
                     <a:xfrm rot="16200000">
                       <a:off x="0" y="0"/>
-                      <a:ext cx="8153711" cy="5254844"/>
+                      <a:ext cx="7965509" cy="5133555"/>
                     </a:xfrm>
                     <a:prstGeom prst="rect">
                       <a:avLst/>
@@ -3678,9 +3721,245 @@
                 </pic:pic>
               </a:graphicData>
             </a:graphic>
-          </wp:inline>
+            <wp14:sizeRelH relativeFrom="margin">
+              <wp14:pctWidth>0</wp14:pctWidth>
+            </wp14:sizeRelH>
+            <wp14:sizeRelV relativeFrom="margin">
+              <wp14:pctHeight>0</wp14:pctHeight>
+            </wp14:sizeRelV>
+          </wp:anchor>
         </w:drawing>
       </w:r>
+    </w:p>
+    <w:p>
+      <w:pPr>
+        <w:jc w:val="both"/>
+        <w:rPr>
+          <w:b/>
+          <w:bCs/>
+          <w:color w:val="1F4E79" w:themeColor="accent5" w:themeShade="80"/>
+        </w:rPr>
+      </w:pPr>
+    </w:p>
+    <w:p>
+      <w:pPr>
+        <w:jc w:val="both"/>
+        <w:rPr>
+          <w:b/>
+          <w:bCs/>
+          <w:color w:val="1F4E79" w:themeColor="accent5" w:themeShade="80"/>
+        </w:rPr>
+      </w:pPr>
+    </w:p>
+    <w:p>
+      <w:pPr>
+        <w:jc w:val="both"/>
+        <w:rPr>
+          <w:b/>
+          <w:bCs/>
+          <w:color w:val="1F4E79" w:themeColor="accent5" w:themeShade="80"/>
+        </w:rPr>
+      </w:pPr>
+    </w:p>
+    <w:p>
+      <w:pPr>
+        <w:jc w:val="both"/>
+        <w:rPr>
+          <w:b/>
+          <w:bCs/>
+          <w:color w:val="1F4E79" w:themeColor="accent5" w:themeShade="80"/>
+        </w:rPr>
+      </w:pPr>
+    </w:p>
+    <w:p>
+      <w:pPr>
+        <w:jc w:val="both"/>
+        <w:rPr>
+          <w:b/>
+          <w:bCs/>
+          <w:color w:val="1F4E79" w:themeColor="accent5" w:themeShade="80"/>
+        </w:rPr>
+      </w:pPr>
+    </w:p>
+    <w:p>
+      <w:pPr>
+        <w:jc w:val="both"/>
+        <w:rPr>
+          <w:b/>
+          <w:bCs/>
+          <w:color w:val="1F4E79" w:themeColor="accent5" w:themeShade="80"/>
+        </w:rPr>
+      </w:pPr>
+    </w:p>
+    <w:p>
+      <w:pPr>
+        <w:jc w:val="both"/>
+        <w:rPr>
+          <w:b/>
+          <w:bCs/>
+          <w:color w:val="1F4E79" w:themeColor="accent5" w:themeShade="80"/>
+        </w:rPr>
+      </w:pPr>
+    </w:p>
+    <w:p>
+      <w:pPr>
+        <w:jc w:val="both"/>
+        <w:rPr>
+          <w:b/>
+          <w:bCs/>
+          <w:color w:val="1F4E79" w:themeColor="accent5" w:themeShade="80"/>
+        </w:rPr>
+      </w:pPr>
+    </w:p>
+    <w:p>
+      <w:pPr>
+        <w:jc w:val="both"/>
+        <w:rPr>
+          <w:b/>
+          <w:bCs/>
+          <w:color w:val="1F4E79" w:themeColor="accent5" w:themeShade="80"/>
+        </w:rPr>
+      </w:pPr>
+    </w:p>
+    <w:p>
+      <w:pPr>
+        <w:jc w:val="both"/>
+        <w:rPr>
+          <w:b/>
+          <w:bCs/>
+          <w:color w:val="1F4E79" w:themeColor="accent5" w:themeShade="80"/>
+        </w:rPr>
+      </w:pPr>
+    </w:p>
+    <w:p>
+      <w:pPr>
+        <w:jc w:val="both"/>
+        <w:rPr>
+          <w:b/>
+          <w:bCs/>
+          <w:color w:val="1F4E79" w:themeColor="accent5" w:themeShade="80"/>
+        </w:rPr>
+      </w:pPr>
+    </w:p>
+    <w:p>
+      <w:pPr>
+        <w:jc w:val="both"/>
+        <w:rPr>
+          <w:b/>
+          <w:bCs/>
+          <w:color w:val="1F4E79" w:themeColor="accent5" w:themeShade="80"/>
+        </w:rPr>
+      </w:pPr>
+    </w:p>
+    <w:p>
+      <w:pPr>
+        <w:jc w:val="both"/>
+        <w:rPr>
+          <w:b/>
+          <w:bCs/>
+          <w:color w:val="1F4E79" w:themeColor="accent5" w:themeShade="80"/>
+        </w:rPr>
+      </w:pPr>
+    </w:p>
+    <w:p>
+      <w:pPr>
+        <w:jc w:val="both"/>
+        <w:rPr>
+          <w:b/>
+          <w:bCs/>
+          <w:color w:val="1F4E79" w:themeColor="accent5" w:themeShade="80"/>
+        </w:rPr>
+      </w:pPr>
+    </w:p>
+    <w:p>
+      <w:pPr>
+        <w:jc w:val="both"/>
+        <w:rPr>
+          <w:b/>
+          <w:bCs/>
+          <w:color w:val="1F4E79" w:themeColor="accent5" w:themeShade="80"/>
+        </w:rPr>
+      </w:pPr>
+    </w:p>
+    <w:p>
+      <w:pPr>
+        <w:jc w:val="both"/>
+        <w:rPr>
+          <w:b/>
+          <w:bCs/>
+          <w:color w:val="1F4E79" w:themeColor="accent5" w:themeShade="80"/>
+        </w:rPr>
+      </w:pPr>
+    </w:p>
+    <w:p>
+      <w:pPr>
+        <w:jc w:val="both"/>
+        <w:rPr>
+          <w:b/>
+          <w:bCs/>
+          <w:color w:val="1F4E79" w:themeColor="accent5" w:themeShade="80"/>
+        </w:rPr>
+      </w:pPr>
+    </w:p>
+    <w:p>
+      <w:pPr>
+        <w:jc w:val="both"/>
+        <w:rPr>
+          <w:b/>
+          <w:bCs/>
+          <w:color w:val="1F4E79" w:themeColor="accent5" w:themeShade="80"/>
+        </w:rPr>
+      </w:pPr>
+    </w:p>
+    <w:p>
+      <w:pPr>
+        <w:jc w:val="both"/>
+        <w:rPr>
+          <w:b/>
+          <w:bCs/>
+          <w:color w:val="1F4E79" w:themeColor="accent5" w:themeShade="80"/>
+        </w:rPr>
+      </w:pPr>
+    </w:p>
+    <w:p>
+      <w:pPr>
+        <w:jc w:val="both"/>
+        <w:rPr>
+          <w:b/>
+          <w:bCs/>
+          <w:color w:val="1F4E79" w:themeColor="accent5" w:themeShade="80"/>
+        </w:rPr>
+      </w:pPr>
+    </w:p>
+    <w:p>
+      <w:pPr>
+        <w:jc w:val="both"/>
+        <w:rPr>
+          <w:b/>
+          <w:bCs/>
+          <w:color w:val="1F4E79" w:themeColor="accent5" w:themeShade="80"/>
+        </w:rPr>
+      </w:pPr>
+    </w:p>
+    <w:p>
+      <w:pPr>
+        <w:jc w:val="both"/>
+        <w:rPr>
+          <w:b/>
+          <w:bCs/>
+          <w:color w:val="1F4E79" w:themeColor="accent5" w:themeShade="80"/>
+        </w:rPr>
+      </w:pPr>
+    </w:p>
+    <w:p>
+      <w:pPr>
+        <w:jc w:val="both"/>
+        <w:rPr>
+          <w:b/>
+          <w:bCs/>
+          <w:color w:val="1F4E79" w:themeColor="accent5" w:themeShade="80"/>
+        </w:rPr>
+      </w:pPr>
     </w:p>
     <w:p>
       <w:pPr>
@@ -3711,9 +3990,9 @@
           <w:color w:val="1F4E79" w:themeColor="accent5" w:themeShade="80"/>
         </w:rPr>
         <w:drawing>
-          <wp:inline distT="0" distB="0" distL="0" distR="0" wp14:anchorId="0A9CB890" wp14:editId="098D12FC">
-            <wp:extent cx="8457659" cy="4228830"/>
-            <wp:effectExtent l="0" t="0" r="635" b="635"/>
+          <wp:inline distT="0" distB="0" distL="0" distR="0" wp14:anchorId="0A9CB890" wp14:editId="0380E3D1">
+            <wp:extent cx="8458835" cy="4229418"/>
+            <wp:effectExtent l="318" t="0" r="0" b="0"/>
             <wp:docPr id="1880092125" name="Imagem 4" descr="Diagrama&#10;&#10;O conteúdo gerado por IA pode estar incorreto."/>
             <wp:cNvGraphicFramePr>
               <a:graphicFrameLocks xmlns:a="http://schemas.openxmlformats.org/drawingml/2006/main" noChangeAspect="1"/>
@@ -3740,7 +4019,7 @@
                   <pic:spPr>
                     <a:xfrm rot="16200000">
                       <a:off x="0" y="0"/>
-                      <a:ext cx="8479037" cy="4239519"/>
+                      <a:ext cx="8492338" cy="4246169"/>
                     </a:xfrm>
                     <a:prstGeom prst="rect">
                       <a:avLst/>
@@ -3837,7 +4116,25 @@
             <w:sz w:val="32"/>
             <w:szCs w:val="32"/>
           </w:rPr>
-          <w:t xml:space="preserve"> - Protótipo Administrador</w:t>
+          <w:t xml:space="preserve"> -</w:t>
+        </w:r>
+        <w:bookmarkStart w:id="1" w:name="_GoBack"/>
+        <w:bookmarkEnd w:id="1"/>
+        <w:r>
+          <w:rPr>
+            <w:rStyle w:val="Hyperlink"/>
+            <w:sz w:val="32"/>
+            <w:szCs w:val="32"/>
+          </w:rPr>
+          <w:t xml:space="preserve"> Pro</w:t>
+        </w:r>
+        <w:r>
+          <w:rPr>
+            <w:rStyle w:val="Hyperlink"/>
+            <w:sz w:val="32"/>
+            <w:szCs w:val="32"/>
+          </w:rPr>
+          <w:t>tótipo Administrador</w:t>
         </w:r>
       </w:hyperlink>
     </w:p>
@@ -5467,6 +5764,15 @@
 </file>
 
 <file path=customXml/item1.xml><?xml version="1.0" encoding="utf-8"?>
+<?mso-contentType ?>
+<FormTemplates xmlns="http://schemas.microsoft.com/sharepoint/v3/contenttype/forms">
+  <Display>DocumentLibraryForm</Display>
+  <Edit>DocumentLibraryForm</Edit>
+  <New>DocumentLibraryForm</New>
+</FormTemplates>
+</file>
+
+<file path=customXml/item2.xml><?xml version="1.0" encoding="utf-8"?>
 <p:properties xmlns:p="http://schemas.microsoft.com/office/2006/metadata/properties" xmlns:xsi="http://www.w3.org/2001/XMLSchema-instance" xmlns:pc="http://schemas.microsoft.com/office/infopath/2007/PartnerControls">
   <documentManagement>
     <TaxCatchAll xmlns="3a9397fe-2147-44a6-b9f5-95399f842cbd" xsi:nil="true"/>
@@ -5475,15 +5781,6 @@
     </lcf76f155ced4ddcb4097134ff3c332f>
   </documentManagement>
 </p:properties>
-</file>
-
-<file path=customXml/item2.xml><?xml version="1.0" encoding="utf-8"?>
-<?mso-contentType ?>
-<FormTemplates xmlns="http://schemas.microsoft.com/sharepoint/v3/contenttype/forms">
-  <Display>DocumentLibraryForm</Display>
-  <Edit>DocumentLibraryForm</Edit>
-  <New>DocumentLibraryForm</New>
-</FormTemplates>
 </file>
 
 <file path=customXml/item3.xml><?xml version="1.0" encoding="utf-8"?>
@@ -5686,20 +5983,20 @@
 </file>
 
 <file path=customXml/itemProps1.xml><?xml version="1.0" encoding="utf-8"?>
+<ds:datastoreItem xmlns:ds="http://schemas.openxmlformats.org/officeDocument/2006/customXml" ds:itemID="{BF909442-3382-402B-8C08-7F9E184B56C7}">
+  <ds:schemaRefs>
+    <ds:schemaRef ds:uri="http://schemas.microsoft.com/sharepoint/v3/contenttype/forms"/>
+  </ds:schemaRefs>
+</ds:datastoreItem>
+</file>
+
+<file path=customXml/itemProps2.xml><?xml version="1.0" encoding="utf-8"?>
 <ds:datastoreItem xmlns:ds="http://schemas.openxmlformats.org/officeDocument/2006/customXml" ds:itemID="{42EEC55B-5C0A-443A-889B-87D63D42DE6B}">
   <ds:schemaRefs>
     <ds:schemaRef ds:uri="http://schemas.microsoft.com/office/2006/metadata/properties"/>
     <ds:schemaRef ds:uri="http://schemas.microsoft.com/office/infopath/2007/PartnerControls"/>
     <ds:schemaRef ds:uri="3a9397fe-2147-44a6-b9f5-95399f842cbd"/>
     <ds:schemaRef ds:uri="c368ece8-2b3e-4231-9040-ad8a7199ca93"/>
-  </ds:schemaRefs>
-</ds:datastoreItem>
-</file>
-
-<file path=customXml/itemProps2.xml><?xml version="1.0" encoding="utf-8"?>
-<ds:datastoreItem xmlns:ds="http://schemas.openxmlformats.org/officeDocument/2006/customXml" ds:itemID="{BF909442-3382-402B-8C08-7F9E184B56C7}">
-  <ds:schemaRefs>
-    <ds:schemaRef ds:uri="http://schemas.microsoft.com/sharepoint/v3/contenttype/forms"/>
   </ds:schemaRefs>
 </ds:datastoreItem>
 </file>
@@ -5724,7 +6021,7 @@
 </file>
 
 <file path=customXml/itemProps4.xml><?xml version="1.0" encoding="utf-8"?>
-<ds:datastoreItem xmlns:ds="http://schemas.openxmlformats.org/officeDocument/2006/customXml" ds:itemID="{4B351CF5-5BDC-41D4-A04D-AD909F78F90B}">
+<ds:datastoreItem xmlns:ds="http://schemas.openxmlformats.org/officeDocument/2006/customXml" ds:itemID="{F2ABB936-200E-43D6-B1B0-8ACA714A13A8}">
   <ds:schemaRefs>
     <ds:schemaRef ds:uri="http://schemas.openxmlformats.org/officeDocument/2006/bibliography"/>
   </ds:schemaRefs>

</xml_diff>